<commit_message>
Update lại hệ thống thành viên trong dự án
</commit_message>
<xml_diff>
--- a/Team Assignment/Thành viên trong dự án_ChauLe.docx
+++ b/Team Assignment/Thành viên trong dự án_ChauLe.docx
@@ -222,8 +222,6 @@
               </w:rPr>
               <w:t>Another relative character</w:t>
             </w:r>
-            <w:bookmarkStart w:id="0" w:name="_GoBack"/>
-            <w:bookmarkEnd w:id="0"/>
           </w:p>
         </w:tc>
       </w:tr>
@@ -1694,12 +1692,253 @@
         </w:tc>
       </w:tr>
     </w:tbl>
+    <w:p>
+      <w:pPr>
+        <w:spacing w:after="0"/>
+        <w:rPr>
+          <w:rFonts w:cs="Times New Roman"/>
+          <w:szCs w:val="26"/>
+        </w:rPr>
+      </w:pPr>
+      <w:r>
+        <w:rPr>
+          <w:rFonts w:cs="Times New Roman"/>
+          <w:szCs w:val="26"/>
+        </w:rPr>
+        <w:t xml:space="preserve">This is </w:t>
+      </w:r>
+      <w:r>
+        <w:rPr>
+          <w:rFonts w:cs="Times New Roman"/>
+          <w:szCs w:val="26"/>
+        </w:rPr>
+        <w:t>organizational structure</w:t>
+      </w:r>
+      <w:r>
+        <w:rPr>
+          <w:rFonts w:cs="Times New Roman"/>
+          <w:szCs w:val="26"/>
+        </w:rPr>
+        <w:t xml:space="preserve"> of Team </w:t>
+      </w:r>
+      <w:proofErr w:type="spellStart"/>
+      <w:r>
+        <w:rPr>
+          <w:rFonts w:cs="Times New Roman"/>
+          <w:szCs w:val="26"/>
+        </w:rPr>
+        <w:t>SEWeb</w:t>
+      </w:r>
+      <w:proofErr w:type="spellEnd"/>
+      <w:r>
+        <w:rPr>
+          <w:rFonts w:cs="Times New Roman"/>
+          <w:szCs w:val="26"/>
+        </w:rPr>
+        <w:t xml:space="preserve"> and their outsourcing in Reading</w:t>
+      </w:r>
+    </w:p>
+    <w:p>
+      <w:pPr>
+        <w:spacing w:after="0"/>
+        <w:rPr>
+          <w:rFonts w:cs="Times New Roman"/>
+          <w:szCs w:val="26"/>
+        </w:rPr>
+      </w:pPr>
+      <w:r>
+        <w:rPr>
+          <w:rFonts w:cs="Times New Roman"/>
+          <w:noProof/>
+          <w:szCs w:val="26"/>
+          <w:lang w:val="vi-VN" w:eastAsia="vi-VN"/>
+        </w:rPr>
+        <w:drawing>
+          <wp:inline distT="0" distB="0" distL="0" distR="0" wp14:anchorId="3727F20D" wp14:editId="127DB0DF">
+            <wp:extent cx="5943600" cy="3294642"/>
+            <wp:effectExtent l="19050" t="0" r="0" b="0"/>
+            <wp:docPr id="1" name="Picture 1" descr="D:\Study\4th year\Software Process and Quality Mesuarement\team assignment\Medison.PNG"/>
+            <wp:cNvGraphicFramePr>
+              <a:graphicFrameLocks xmlns:a="http://schemas.openxmlformats.org/drawingml/2006/main" noChangeAspect="1"/>
+            </wp:cNvGraphicFramePr>
+            <a:graphic xmlns:a="http://schemas.openxmlformats.org/drawingml/2006/main">
+              <a:graphicData uri="http://schemas.openxmlformats.org/drawingml/2006/picture">
+                <pic:pic xmlns:pic="http://schemas.openxmlformats.org/drawingml/2006/picture">
+                  <pic:nvPicPr>
+                    <pic:cNvPr id="0" name="Picture 1" descr="D:\Study\4th year\Software Process and Quality Mesuarement\team assignment\Medison.PNG"/>
+                    <pic:cNvPicPr>
+                      <a:picLocks noChangeAspect="1" noChangeArrowheads="1"/>
+                    </pic:cNvPicPr>
+                  </pic:nvPicPr>
+                  <pic:blipFill>
+                    <a:blip r:embed="rId4"/>
+                    <a:srcRect/>
+                    <a:stretch>
+                      <a:fillRect/>
+                    </a:stretch>
+                  </pic:blipFill>
+                  <pic:spPr bwMode="auto">
+                    <a:xfrm>
+                      <a:off x="0" y="0"/>
+                      <a:ext cx="5943600" cy="3294642"/>
+                    </a:xfrm>
+                    <a:prstGeom prst="rect">
+                      <a:avLst/>
+                    </a:prstGeom>
+                    <a:noFill/>
+                    <a:ln w="9525">
+                      <a:noFill/>
+                      <a:miter lim="800000"/>
+                      <a:headEnd/>
+                      <a:tailEnd/>
+                    </a:ln>
+                  </pic:spPr>
+                </pic:pic>
+              </a:graphicData>
+            </a:graphic>
+          </wp:inline>
+        </w:drawing>
+      </w:r>
+    </w:p>
+    <w:p>
+      <w:pPr>
+        <w:tabs>
+          <w:tab w:val="left" w:pos="3330"/>
+        </w:tabs>
+        <w:spacing w:after="0"/>
+        <w:rPr>
+          <w:rFonts w:cs="Times New Roman"/>
+          <w:b/>
+          <w:szCs w:val="26"/>
+        </w:rPr>
+      </w:pPr>
+      <w:r>
+        <w:rPr>
+          <w:rFonts w:cs="Times New Roman"/>
+          <w:szCs w:val="26"/>
+        </w:rPr>
+        <w:tab/>
+      </w:r>
+      <w:r>
+        <w:rPr>
+          <w:rFonts w:cs="Times New Roman"/>
+          <w:b/>
+          <w:szCs w:val="26"/>
+        </w:rPr>
+        <w:t>Figure 1: UV Madison project team</w:t>
+      </w:r>
+    </w:p>
+    <w:p>
+      <w:pPr>
+        <w:tabs>
+          <w:tab w:val="left" w:pos="3330"/>
+        </w:tabs>
+        <w:spacing w:after="0"/>
+        <w:rPr>
+          <w:rFonts w:cs="Times New Roman"/>
+          <w:b/>
+          <w:szCs w:val="26"/>
+        </w:rPr>
+      </w:pPr>
+      <w:r>
+        <w:rPr>
+          <w:rFonts w:cs="Times New Roman"/>
+          <w:b/>
+          <w:noProof/>
+          <w:szCs w:val="26"/>
+          <w:lang w:val="vi-VN" w:eastAsia="vi-VN"/>
+        </w:rPr>
+        <w:lastRenderedPageBreak/>
+        <w:drawing>
+          <wp:inline distT="0" distB="0" distL="0" distR="0" wp14:anchorId="7AF70DCF" wp14:editId="72D9C43E">
+            <wp:extent cx="5629275" cy="4419600"/>
+            <wp:effectExtent l="19050" t="0" r="9525" b="0"/>
+            <wp:docPr id="2" name="Picture 2" descr="D:\Study\4th year\Software Process and Quality Mesuarement\team assignment\Russoft.PNG"/>
+            <wp:cNvGraphicFramePr>
+              <a:graphicFrameLocks xmlns:a="http://schemas.openxmlformats.org/drawingml/2006/main" noChangeAspect="1"/>
+            </wp:cNvGraphicFramePr>
+            <a:graphic xmlns:a="http://schemas.openxmlformats.org/drawingml/2006/main">
+              <a:graphicData uri="http://schemas.openxmlformats.org/drawingml/2006/picture">
+                <pic:pic xmlns:pic="http://schemas.openxmlformats.org/drawingml/2006/picture">
+                  <pic:nvPicPr>
+                    <pic:cNvPr id="0" name="Picture 2" descr="D:\Study\4th year\Software Process and Quality Mesuarement\team assignment\Russoft.PNG"/>
+                    <pic:cNvPicPr>
+                      <a:picLocks noChangeAspect="1" noChangeArrowheads="1"/>
+                    </pic:cNvPicPr>
+                  </pic:nvPicPr>
+                  <pic:blipFill>
+                    <a:blip r:embed="rId5"/>
+                    <a:srcRect/>
+                    <a:stretch>
+                      <a:fillRect/>
+                    </a:stretch>
+                  </pic:blipFill>
+                  <pic:spPr bwMode="auto">
+                    <a:xfrm>
+                      <a:off x="0" y="0"/>
+                      <a:ext cx="5629275" cy="4419600"/>
+                    </a:xfrm>
+                    <a:prstGeom prst="rect">
+                      <a:avLst/>
+                    </a:prstGeom>
+                    <a:noFill/>
+                    <a:ln w="9525">
+                      <a:noFill/>
+                      <a:miter lim="800000"/>
+                      <a:headEnd/>
+                      <a:tailEnd/>
+                    </a:ln>
+                  </pic:spPr>
+                </pic:pic>
+              </a:graphicData>
+            </a:graphic>
+          </wp:inline>
+        </w:drawing>
+      </w:r>
+    </w:p>
+    <w:p>
+      <w:pPr>
+        <w:tabs>
+          <w:tab w:val="left" w:pos="3330"/>
+        </w:tabs>
+        <w:spacing w:after="0"/>
+        <w:rPr>
+          <w:rFonts w:cs="Times New Roman"/>
+          <w:b/>
+          <w:szCs w:val="26"/>
+        </w:rPr>
+      </w:pPr>
+    </w:p>
+    <w:p>
+      <w:pPr>
+        <w:tabs>
+          <w:tab w:val="left" w:pos="3330"/>
+        </w:tabs>
+        <w:spacing w:after="0"/>
+        <w:rPr>
+          <w:rFonts w:cs="Times New Roman"/>
+          <w:b/>
+          <w:szCs w:val="26"/>
+        </w:rPr>
+      </w:pPr>
+      <w:r>
+        <w:rPr>
+          <w:rFonts w:cs="Times New Roman"/>
+          <w:b/>
+          <w:szCs w:val="26"/>
+        </w:rPr>
+        <w:tab/>
+        <w:t>Figure 2: Project organization</w:t>
+      </w:r>
+    </w:p>
     <w:p>
       <w:pPr>
         <w:rPr>
           <w:lang w:val="vi-VN"/>
         </w:rPr>
       </w:pPr>
+      <w:bookmarkStart w:id="0" w:name="_GoBack"/>
+      <w:bookmarkEnd w:id="0"/>
     </w:p>
     <w:sectPr>
       <w:pgSz w:w="11906" w:h="16838"/>

</xml_diff>